<commit_message>
Backups and additional stuff
</commit_message>
<xml_diff>
--- a/BLACK-David_Resume_Ancestry_ML_CV_NLP_2023-03-08.docx
+++ b/BLACK-David_Resume_Ancestry_ML_CV_NLP_2023-03-08.docx
@@ -384,8 +384,8 @@
         <w:ind w:left="302" w:right="288"/>
         <w:rPr>
           <w:rFonts w:ascii="Arial" w:hAnsi="Arial" w:cs="Arial"/>
-          <w:sz w:val="24"/>
-          <w:szCs w:val="24"/>
+          <w:sz w:val="28"/>
+          <w:szCs w:val="28"/>
         </w:rPr>
       </w:pPr>
     </w:p>
@@ -793,14 +793,34 @@
     </w:p>
     <w:p>
       <w:pPr>
+        <w:tabs>
+          <w:tab w:val="left" w:pos="740"/>
+          <w:tab w:val="left" w:pos="1970"/>
+        </w:tabs>
         <w:spacing w:after="0" w:line="240" w:lineRule="auto"/>
         <w:ind w:left="302" w:right="288"/>
         <w:rPr>
           <w:rFonts w:ascii="Arial" w:hAnsi="Arial" w:cs="Arial"/>
-          <w:sz w:val="14"/>
-          <w:szCs w:val="14"/>
-        </w:rPr>
-      </w:pPr>
+          <w:sz w:val="16"/>
+          <w:szCs w:val="16"/>
+        </w:rPr>
+      </w:pPr>
+      <w:r>
+        <w:rPr>
+          <w:rFonts w:ascii="Arial" w:hAnsi="Arial" w:cs="Arial"/>
+          <w:sz w:val="16"/>
+          <w:szCs w:val="16"/>
+        </w:rPr>
+        <w:tab/>
+      </w:r>
+      <w:r>
+        <w:rPr>
+          <w:rFonts w:ascii="Arial" w:hAnsi="Arial" w:cs="Arial"/>
+          <w:sz w:val="16"/>
+          <w:szCs w:val="16"/>
+        </w:rPr>
+        <w:tab/>
+      </w:r>
     </w:p>
     <w:p>
       <w:pPr>
@@ -1134,11 +1154,11 @@
     <w:p>
       <w:pPr>
         <w:spacing w:after="0" w:line="240" w:lineRule="auto"/>
-        <w:ind w:left="302" w:right="288"/>
+        <w:ind w:left="302" w:right="288" w:firstLine="720"/>
         <w:rPr>
           <w:rFonts w:ascii="Arial" w:hAnsi="Arial" w:cs="Arial"/>
-          <w:sz w:val="14"/>
-          <w:szCs w:val="14"/>
+          <w:sz w:val="18"/>
+          <w:szCs w:val="18"/>
         </w:rPr>
       </w:pPr>
     </w:p>
@@ -1587,13 +1607,7 @@
         <w:rPr>
           <w:rFonts w:ascii="Verdana" w:hAnsi="Verdana" w:cs="Arial"/>
         </w:rPr>
-        <w:t>i</w:t>
-      </w:r>
-      <w:r>
-        <w:rPr>
-          <w:rFonts w:ascii="Verdana" w:hAnsi="Verdana" w:cs="Arial"/>
-        </w:rPr>
-        <w:t xml:space="preserve">ncrease portability </w:t>
+        <w:t xml:space="preserve">increase portability </w:t>
       </w:r>
       <w:r>
         <w:rPr>
@@ -1605,37 +1619,7 @@
         <w:rPr>
           <w:rFonts w:ascii="Verdana" w:hAnsi="Verdana" w:cs="Arial"/>
         </w:rPr>
-        <w:t xml:space="preserve">, </w:t>
-      </w:r>
-      <w:r>
-        <w:rPr>
-          <w:rFonts w:ascii="Verdana" w:hAnsi="Verdana" w:cs="Arial"/>
-        </w:rPr>
-        <w:t>for some projects</w:t>
-      </w:r>
-      <w:r>
-        <w:rPr>
-          <w:rFonts w:ascii="Verdana" w:hAnsi="Verdana" w:cs="Arial"/>
-        </w:rPr>
-        <w:t xml:space="preserve">, </w:t>
-      </w:r>
-      <w:r>
-        <w:rPr>
-          <w:rFonts w:ascii="Verdana" w:hAnsi="Verdana" w:cs="Arial"/>
-        </w:rPr>
-        <w:t xml:space="preserve">expand into an </w:t>
-      </w:r>
-      <w:r>
-        <w:rPr>
-          <w:rFonts w:ascii="Verdana" w:hAnsi="Verdana" w:cs="Arial"/>
-        </w:rPr>
-        <w:t xml:space="preserve">object-oriented </w:t>
-      </w:r>
-      <w:r>
-        <w:rPr>
-          <w:rFonts w:ascii="Verdana" w:hAnsi="Verdana" w:cs="Arial"/>
-        </w:rPr>
-        <w:t>framework</w:t>
+        <w:t>, for some projects, expand into an object-oriented framework</w:t>
       </w:r>
     </w:p>
     <w:p>
@@ -1931,8 +1915,8 @@
         <w:ind w:left="302" w:right="288"/>
         <w:rPr>
           <w:rFonts w:ascii="Arial" w:hAnsi="Arial" w:cs="Arial"/>
-          <w:sz w:val="2"/>
-          <w:szCs w:val="2"/>
+          <w:sz w:val="8"/>
+          <w:szCs w:val="8"/>
         </w:rPr>
       </w:pPr>
     </w:p>
@@ -2801,19 +2785,19 @@
         <w:rPr>
           <w:rFonts w:ascii="Verdana" w:hAnsi="Verdana" w:cs="Arial"/>
         </w:rPr>
-        <w:t xml:space="preserve">Used a Microsoft- version </w:t>
-      </w:r>
-      <w:r>
-        <w:rPr>
-          <w:rFonts w:ascii="Verdana" w:hAnsi="Verdana" w:cs="Arial"/>
-        </w:rPr>
-        <w:t xml:space="preserve">based </w:t>
-      </w:r>
-      <w:r>
-        <w:rPr>
-          <w:rFonts w:ascii="Verdana" w:hAnsi="Verdana" w:cs="Arial"/>
-        </w:rPr>
-        <w:t>control system at the start but used git the last 3 years</w:t>
+        <w:t>Used a Microsoft</w:t>
+      </w:r>
+      <w:r>
+        <w:rPr>
+          <w:rFonts w:ascii="Verdana" w:hAnsi="Verdana" w:cs="Arial"/>
+        </w:rPr>
+        <w:t>-based</w:t>
+      </w:r>
+      <w:r>
+        <w:rPr>
+          <w:rFonts w:ascii="Verdana" w:hAnsi="Verdana" w:cs="Arial"/>
+        </w:rPr>
+        <w:t xml:space="preserve"> version control system at the start but used git the last 3 years</w:t>
       </w:r>
     </w:p>
     <w:p>
@@ -2840,13 +2824,7 @@
         <w:rPr>
           <w:rFonts w:ascii="Verdana" w:hAnsi="Verdana" w:cs="Arial"/>
         </w:rPr>
-        <w:t xml:space="preserve"> </w:t>
-      </w:r>
-      <w:r>
-        <w:rPr>
-          <w:rFonts w:ascii="Verdana" w:hAnsi="Verdana" w:cs="Arial"/>
-        </w:rPr>
-        <w:t xml:space="preserve">Participated in </w:t>
+        <w:t xml:space="preserve"> Participated in </w:t>
       </w:r>
       <w:r>
         <w:rPr>
@@ -3223,31 +3201,19 @@
         <w:rPr>
           <w:rFonts w:ascii="Verdana" w:hAnsi="Verdana" w:cs="Arial"/>
         </w:rPr>
-        <w:t>Solved the majority of file encoding</w:t>
-      </w:r>
-      <w:r>
-        <w:rPr>
-          <w:rFonts w:ascii="Verdana" w:hAnsi="Verdana" w:cs="Arial"/>
-        </w:rPr>
-        <w:t xml:space="preserve"> &amp; </w:t>
-      </w:r>
-      <w:r>
-        <w:rPr>
-          <w:rFonts w:ascii="Verdana" w:hAnsi="Verdana" w:cs="Arial"/>
-        </w:rPr>
-        <w:t>decoding issues for text</w:t>
-      </w:r>
-      <w:r>
-        <w:rPr>
-          <w:rFonts w:ascii="Verdana" w:hAnsi="Verdana" w:cs="Arial"/>
-        </w:rPr>
-        <w:t xml:space="preserve"> &amp; </w:t>
-      </w:r>
-      <w:r>
-        <w:rPr>
-          <w:rFonts w:ascii="Verdana" w:hAnsi="Verdana" w:cs="Arial"/>
-        </w:rPr>
-        <w:t>audio files</w:t>
+        <w:t>U.S. Patent No. 11017778, Issued May 25, 2021</w:t>
+      </w:r>
+      <w:r>
+        <w:rPr>
+          <w:rFonts w:ascii="Verdana" w:hAnsi="Verdana" w:cs="Arial"/>
+        </w:rPr>
+        <w:t>;</w:t>
+      </w:r>
+      <w:r>
+        <w:rPr>
+          <w:rFonts w:ascii="Verdana" w:hAnsi="Verdana" w:cs="Arial"/>
+        </w:rPr>
+        <w:t xml:space="preserve"> One of five inventors</w:t>
       </w:r>
     </w:p>
     <w:p>
@@ -3504,8 +3470,8 @@
         <w:ind w:left="302" w:right="288"/>
         <w:rPr>
           <w:rFonts w:ascii="Verdana" w:hAnsi="Verdana" w:cs="Times New Roman"/>
-          <w:sz w:val="4"/>
-          <w:szCs w:val="4"/>
+          <w:sz w:val="2"/>
+          <w:szCs w:val="2"/>
         </w:rPr>
       </w:pPr>
     </w:p>
@@ -3985,8 +3951,8 @@
         <w:ind w:left="302" w:right="288"/>
         <w:rPr>
           <w:rFonts w:ascii="Verdana" w:hAnsi="Verdana" w:cs="Times New Roman"/>
-          <w:sz w:val="4"/>
-          <w:szCs w:val="4"/>
+          <w:sz w:val="2"/>
+          <w:szCs w:val="2"/>
         </w:rPr>
       </w:pPr>
     </w:p>

</xml_diff>